<commit_message>
Updated documentation for #408 (need to do template upon release of v13)
</commit_message>
<xml_diff>
--- a/Documentation/The Naked Objects Client - Configuration and Customisation.docx
+++ b/Documentation/The Naked Objects Client - Configuration and Customisation.docx
@@ -1,6 +1,6 @@
 
 <file path=word/document.xml><?xml version="1.0" encoding="utf-8"?>
-<w:document xmlns:wpc="http://schemas.microsoft.com/office/word/2010/wordprocessingCanvas" xmlns:cx="http://schemas.microsoft.com/office/drawing/2014/chartex" xmlns:cx1="http://schemas.microsoft.com/office/drawing/2015/9/8/chartex" xmlns:cx2="http://schemas.microsoft.com/office/drawing/2015/10/21/chartex" xmlns:cx3="http://schemas.microsoft.com/office/drawing/2016/5/9/chartex" xmlns:cx4="http://schemas.microsoft.com/office/drawing/2016/5/10/chartex" xmlns:cx5="http://schemas.microsoft.com/office/drawing/2016/5/11/chartex" xmlns:cx6="http://schemas.microsoft.com/office/drawing/2016/5/12/chartex" xmlns:cx7="http://schemas.microsoft.com/office/drawing/2016/5/13/chartex" xmlns:cx8="http://schemas.microsoft.com/office/drawing/2016/5/14/chartex" xmlns:mc="http://schemas.openxmlformats.org/markup-compatibility/2006" xmlns:aink="http://schemas.microsoft.com/office/drawing/2016/ink" xmlns:am3d="http://schemas.microsoft.com/office/drawing/2017/model3d" xmlns:o="urn:schemas-microsoft-com:office:office" xmlns:r="http://schemas.openxmlformats.org/officeDocument/2006/relationships" xmlns:m="http://schemas.openxmlformats.org/officeDocument/2006/math" xmlns:v="urn:schemas-microsoft-com:vml" xmlns:wp14="http://schemas.microsoft.com/office/word/2010/wordprocessingDrawing" xmlns:wp="http://schemas.openxmlformats.org/drawingml/2006/wordprocessingDrawing" xmlns:w10="urn:schemas-microsoft-com:office:word" xmlns:w="http://schemas.openxmlformats.org/wordprocessingml/2006/main" xmlns:w14="http://schemas.microsoft.com/office/word/2010/wordml" xmlns:w15="http://schemas.microsoft.com/office/word/2012/wordml" xmlns:w16cex="http://schemas.microsoft.com/office/word/2018/wordml/cex" xmlns:w16cid="http://schemas.microsoft.com/office/word/2016/wordml/cid" xmlns:w16="http://schemas.microsoft.com/office/word/2018/wordml" xmlns:w16sdtdh="http://schemas.microsoft.com/office/word/2020/wordml/sdtdatahash" xmlns:w16se="http://schemas.microsoft.com/office/word/2015/wordml/symex" xmlns:wpg="http://schemas.microsoft.com/office/word/2010/wordprocessingGroup" xmlns:wpi="http://schemas.microsoft.com/office/word/2010/wordprocessingInk" xmlns:wne="http://schemas.microsoft.com/office/word/2006/wordml" xmlns:wps="http://schemas.microsoft.com/office/word/2010/wordprocessingShape" mc:Ignorable="w14 w15 w16se w16cid w16 w16cex w16sdtdh wp14">
+<w:document xmlns:wpc="http://schemas.microsoft.com/office/word/2010/wordprocessingCanvas" xmlns:cx="http://schemas.microsoft.com/office/drawing/2014/chartex" xmlns:cx1="http://schemas.microsoft.com/office/drawing/2015/9/8/chartex" xmlns:cx2="http://schemas.microsoft.com/office/drawing/2015/10/21/chartex" xmlns:cx3="http://schemas.microsoft.com/office/drawing/2016/5/9/chartex" xmlns:cx4="http://schemas.microsoft.com/office/drawing/2016/5/10/chartex" xmlns:cx5="http://schemas.microsoft.com/office/drawing/2016/5/11/chartex" xmlns:cx6="http://schemas.microsoft.com/office/drawing/2016/5/12/chartex" xmlns:cx7="http://schemas.microsoft.com/office/drawing/2016/5/13/chartex" xmlns:cx8="http://schemas.microsoft.com/office/drawing/2016/5/14/chartex" xmlns:mc="http://schemas.openxmlformats.org/markup-compatibility/2006" xmlns:aink="http://schemas.microsoft.com/office/drawing/2016/ink" xmlns:am3d="http://schemas.microsoft.com/office/drawing/2017/model3d" xmlns:o="urn:schemas-microsoft-com:office:office" xmlns:oel="http://schemas.microsoft.com/office/2019/extlst" xmlns:r="http://schemas.openxmlformats.org/officeDocument/2006/relationships" xmlns:m="http://schemas.openxmlformats.org/officeDocument/2006/math" xmlns:v="urn:schemas-microsoft-com:vml" xmlns:wp14="http://schemas.microsoft.com/office/word/2010/wordprocessingDrawing" xmlns:wp="http://schemas.openxmlformats.org/drawingml/2006/wordprocessingDrawing" xmlns:w10="urn:schemas-microsoft-com:office:word" xmlns:w="http://schemas.openxmlformats.org/wordprocessingml/2006/main" xmlns:w14="http://schemas.microsoft.com/office/word/2010/wordml" xmlns:w15="http://schemas.microsoft.com/office/word/2012/wordml" xmlns:w16cex="http://schemas.microsoft.com/office/word/2018/wordml/cex" xmlns:w16cid="http://schemas.microsoft.com/office/word/2016/wordml/cid" xmlns:w16="http://schemas.microsoft.com/office/word/2018/wordml" xmlns:w16sdtdh="http://schemas.microsoft.com/office/word/2020/wordml/sdtdatahash" xmlns:w16se="http://schemas.microsoft.com/office/word/2015/wordml/symex" xmlns:wpg="http://schemas.microsoft.com/office/word/2010/wordprocessingGroup" xmlns:wpi="http://schemas.microsoft.com/office/word/2010/wordprocessingInk" xmlns:wne="http://schemas.microsoft.com/office/word/2006/wordml" xmlns:wps="http://schemas.microsoft.com/office/word/2010/wordprocessingShape" mc:Ignorable="w14 w15 w16se w16cid w16 w16cex w16sdtdh wp14">
   <w:body>
     <w:p>
       <w:pPr>
@@ -194,7 +194,15 @@
           <w:b/>
           <w:sz w:val="32"/>
         </w:rPr>
-        <w:t>Updated: 31</w:t>
+        <w:t xml:space="preserve">Updated: </w:t>
+      </w:r>
+      <w:r>
+        <w:rPr>
+          <w:rFonts w:ascii="Arial" w:hAnsi="Arial" w:cs="Arial"/>
+          <w:b/>
+          <w:sz w:val="32"/>
+        </w:rPr>
+        <w:t>4</w:t>
       </w:r>
       <w:r>
         <w:rPr>
@@ -203,7 +211,7 @@
           <w:sz w:val="32"/>
           <w:vertAlign w:val="superscript"/>
         </w:rPr>
-        <w:t>st</w:t>
+        <w:t>th</w:t>
       </w:r>
       <w:r>
         <w:rPr>
@@ -211,7 +219,7 @@
           <w:b/>
           <w:sz w:val="32"/>
         </w:rPr>
-        <w:t xml:space="preserve"> August 2021</w:t>
+        <w:t xml:space="preserve"> July 2022</w:t>
       </w:r>
     </w:p>
     <w:p>
@@ -234,6 +242,15 @@
     </w:p>
     <w:sdt>
       <w:sdtPr>
+        <w:rPr>
+          <w:rFonts w:ascii="Times New Roman" w:eastAsiaTheme="minorEastAsia" w:hAnsi="Times New Roman" w:cs="Times New Roman"/>
+          <w:b w:val="0"/>
+          <w:bCs w:val="0"/>
+          <w:color w:val="000000"/>
+          <w:sz w:val="24"/>
+          <w:szCs w:val="24"/>
+          <w:lang w:val="en-GB" w:eastAsia="en-GB"/>
+        </w:rPr>
         <w:id w:val="-1043209978"/>
         <w:docPartObj>
           <w:docPartGallery w:val="Table of Contents"/>
@@ -242,12 +259,7 @@
       </w:sdtPr>
       <w:sdtEndPr>
         <w:rPr>
-          <w:rFonts w:ascii="Times New Roman" w:eastAsiaTheme="minorEastAsia" w:hAnsi="Times New Roman" w:cs="Times New Roman"/>
           <w:noProof/>
-          <w:color w:val="000000"/>
-          <w:sz w:val="24"/>
-          <w:szCs w:val="24"/>
-          <w:lang w:val="en-GB" w:eastAsia="en-GB"/>
         </w:rPr>
       </w:sdtEndPr>
       <w:sdtContent>
@@ -512,7 +524,21 @@
                 <w:rStyle w:val="Hyperlink"/>
                 <w:noProof/>
               </w:rPr>
-              <w:t>Configuring masks</w:t>
+              <w:t>Configuring</w:t>
+            </w:r>
+            <w:r>
+              <w:rPr>
+                <w:rStyle w:val="Hyperlink"/>
+                <w:noProof/>
+              </w:rPr>
+              <w:t xml:space="preserve"> </w:t>
+            </w:r>
+            <w:r>
+              <w:rPr>
+                <w:rStyle w:val="Hyperlink"/>
+                <w:noProof/>
+              </w:rPr>
+              <w:t>masks</w:t>
             </w:r>
             <w:r>
               <w:rPr>
@@ -968,10 +994,7 @@
         <w:t>types</w:t>
       </w:r>
       <w:r>
-        <w:t xml:space="preserve"> – s</w:t>
-      </w:r>
-      <w:r>
-        <w:t xml:space="preserve">ee </w:t>
+        <w:t xml:space="preserve"> – see </w:t>
       </w:r>
       <w:hyperlink w:anchor="_Configuring_colours_for" w:history="1">
         <w:r>
@@ -1021,15 +1044,7 @@
         <w:t>–</w:t>
       </w:r>
       <w:r>
-        <w:t xml:space="preserve"> just explore clicking on the obvious icons, </w:t>
-      </w:r>
-      <w:proofErr w:type="gramStart"/>
-      <w:r>
-        <w:t>buttons</w:t>
-      </w:r>
-      <w:proofErr w:type="gramEnd"/>
-      <w:r>
-        <w:t xml:space="preserve"> and links. However, two things may not be obvious:</w:t>
+        <w:t xml:space="preserve"> just explore clicking on the obvious icons, buttons and links. However, two things may not be obvious:</w:t>
       </w:r>
     </w:p>
     <w:p>
@@ -1077,15 +1092,7 @@
         <w:t>instance</w:t>
       </w:r>
       <w:r>
-        <w:t xml:space="preserve"> of the correct type from the other pane</w:t>
-      </w:r>
-      <w:proofErr w:type="gramStart"/>
-      <w:r>
-        <w:t xml:space="preserve">.  </w:t>
-      </w:r>
-      <w:proofErr w:type="gramEnd"/>
-      <w:r>
-        <w:t>You can either drag a ‘link’ (</w:t>
+        <w:t xml:space="preserve"> of the correct type from the other pane.  You can either drag a ‘link’ (</w:t>
       </w:r>
       <w:proofErr w:type="gramStart"/>
       <w:r>
@@ -1968,7 +1975,13 @@
       </w:r>
       <w:proofErr w:type="spellEnd"/>
       <w:r>
-        <w:t xml:space="preserve">) specifies colours for individual object tyles (each specified by its </w:t>
+        <w:t>) specifies colours for individual object ty</w:t>
+      </w:r>
+      <w:r>
+        <w:t>p</w:t>
+      </w:r>
+      <w:r>
+        <w:t xml:space="preserve">es (each specified by its </w:t>
       </w:r>
       <w:r>
         <w:t>fully qualified</w:t>
@@ -2146,13 +2159,8 @@
     </w:p>
     <w:p>
       <w:r>
-        <w:t>The rules are applied in the order shown above, and the colour for a given object type will be determined by the first rule that matches the type</w:t>
-      </w:r>
-      <w:proofErr w:type="gramStart"/>
-      <w:r>
-        <w:t xml:space="preserve">.  </w:t>
-      </w:r>
-      <w:proofErr w:type="gramEnd"/>
+        <w:t xml:space="preserve">The rules are applied in the order shown above, and the colour for a given object type will be determined by the first rule that matches the type.  </w:t>
+      </w:r>
     </w:p>
     <w:p>
       <w:r>
@@ -2631,26 +2639,13 @@
       </w:r>
       <w:proofErr w:type="spellEnd"/>
       <w:r>
-        <w:t>. The first is used as the background for a view of that type of object, and the second it used as the background for a link to an object. The recommended approach is to keep these two colours similar, but with a slight difference in brightness</w:t>
-      </w:r>
-      <w:proofErr w:type="gramStart"/>
-      <w:r>
-        <w:t xml:space="preserve">.  </w:t>
-      </w:r>
-      <w:proofErr w:type="gramEnd"/>
-      <w:r>
-        <w:t xml:space="preserve">This is so that a link will always show up against a background that has the same colour number. </w:t>
-      </w:r>
-      <w:proofErr w:type="gramStart"/>
+        <w:t xml:space="preserve">. The first is used as the background for a view of that type of object, and the second it used as the background for a link to an object. The recommended approach is to keep these two colours similar, but with a slight difference in brightness.  This is so that a link will always show up against a background that has the same colour number. </w:t>
+      </w:r>
       <w:r>
         <w:t>In</w:t>
       </w:r>
       <w:r>
-        <w:t xml:space="preserve"> order to</w:t>
-      </w:r>
-      <w:proofErr w:type="gramEnd"/>
-      <w:r>
-        <w:t xml:space="preserve"> change any of the </w:t>
+        <w:t xml:space="preserve"> order to change any of the </w:t>
       </w:r>
       <w:r>
         <w:rPr>
@@ -2713,15 +2708,84 @@
         </w:r>
       </w:hyperlink>
       <w:r>
-        <w:t xml:space="preserve"> attribute. However, the interpretation of these masks is the responsibility of the </w:t>
-      </w:r>
+        <w:t xml:space="preserve"> attribute. However, the interpretation of these masks is the responsibility of the client and this may be specified in </w:t>
+      </w:r>
+      <w:proofErr w:type="spellStart"/>
       <w:proofErr w:type="gramStart"/>
       <w:r>
-        <w:t>client</w:t>
-      </w:r>
+        <w:rPr>
+          <w:rStyle w:val="CodeChar"/>
+          <w:rFonts w:eastAsiaTheme="minorEastAsia"/>
+        </w:rPr>
+        <w:t>config.js</w:t>
+      </w:r>
+      <w:r>
+        <w:rPr>
+          <w:rStyle w:val="CodeChar"/>
+          <w:rFonts w:eastAsiaTheme="minorEastAsia"/>
+        </w:rPr>
+        <w:t>on</w:t>
+      </w:r>
+      <w:proofErr w:type="spellEnd"/>
       <w:proofErr w:type="gramEnd"/>
       <w:r>
-        <w:t xml:space="preserve"> and this may be specified in </w:t>
+        <w:t>.</w:t>
+      </w:r>
+    </w:p>
+    <w:p>
+      <w:pPr>
+        <w:tabs>
+          <w:tab w:val="left" w:pos="1775"/>
+        </w:tabs>
+      </w:pPr>
+      <w:r>
+        <w:rPr>
+          <w:b/>
+          <w:bCs/>
+        </w:rPr>
+        <w:t>Update:</w:t>
+      </w:r>
+      <w:r>
+        <w:t xml:space="preserve"> As of version 13, we have switched from using the </w:t>
+      </w:r>
+      <w:r>
+        <w:rPr>
+          <w:rStyle w:val="CodeChar"/>
+          <w:rFonts w:eastAsiaTheme="minorEastAsia"/>
+        </w:rPr>
+        <w:t>moment.js</w:t>
+      </w:r>
+      <w:r>
+        <w:t xml:space="preserve"> library for managing date presentation in the client, to using the </w:t>
+      </w:r>
+      <w:proofErr w:type="spellStart"/>
+      <w:r>
+        <w:rPr>
+          <w:rStyle w:val="CodeChar"/>
+          <w:rFonts w:eastAsiaTheme="minorEastAsia"/>
+        </w:rPr>
+        <w:t>luxon</w:t>
+      </w:r>
+      <w:proofErr w:type="spellEnd"/>
+      <w:r>
+        <w:t xml:space="preserve"> framework (see </w:t>
+      </w:r>
+      <w:hyperlink r:id="rId7" w:history="1">
+        <w:r>
+          <w:rPr>
+            <w:rStyle w:val="Hyperlink"/>
+          </w:rPr>
+          <w:t>https://moment.github.io/luxon/#/formatting</w:t>
+        </w:r>
+      </w:hyperlink>
+      <w:r>
+        <w:rPr>
+          <w:u w:val="single"/>
+        </w:rPr>
+        <w:t xml:space="preserve"> </w:t>
+      </w:r>
+      <w:r>
+        <w:t xml:space="preserve">). For existing users upgrading from a previous version of the Naked Objects client, and who have defined their own custom formats in </w:t>
       </w:r>
       <w:r>
         <w:rPr>
@@ -2731,7 +2795,34 @@
         <w:t>config.js</w:t>
       </w:r>
       <w:r>
-        <w:t xml:space="preserve"> as shown in the following example code:</w:t>
+        <w:t>, it might be necessary to update these.</w:t>
+      </w:r>
+    </w:p>
+    <w:p>
+      <w:pPr>
+        <w:tabs>
+          <w:tab w:val="left" w:pos="1775"/>
+        </w:tabs>
+      </w:pPr>
+      <w:r>
+        <w:t xml:space="preserve">The following shows </w:t>
+      </w:r>
+      <w:r>
+        <w:t xml:space="preserve">the up-to-date default version of </w:t>
+      </w:r>
+      <w:proofErr w:type="spellStart"/>
+      <w:proofErr w:type="gramStart"/>
+      <w:r>
+        <w:rPr>
+          <w:rStyle w:val="CodeChar"/>
+          <w:rFonts w:eastAsiaTheme="minorEastAsia"/>
+        </w:rPr>
+        <w:t>conig.json</w:t>
+      </w:r>
+      <w:proofErr w:type="spellEnd"/>
+      <w:proofErr w:type="gramEnd"/>
+      <w:r>
+        <w:t>:</w:t>
       </w:r>
     </w:p>
     <w:p>
@@ -2900,7 +2991,13 @@
       </w:r>
       <w:proofErr w:type="spellEnd"/>
       <w:r>
-        <w:t>": "+0000"</w:t>
+        <w:t>": "</w:t>
+      </w:r>
+      <w:r>
+        <w:t>UTC+0</w:t>
+      </w:r>
+      <w:r>
+        <w:t>"</w:t>
       </w:r>
     </w:p>
     <w:p>
@@ -3001,7 +3098,13 @@
       </w:r>
       <w:proofErr w:type="spellEnd"/>
       <w:r>
-        <w:t>": "+0000"</w:t>
+        <w:t>": "</w:t>
+      </w:r>
+      <w:r>
+        <w:t>UTC+</w:t>
+      </w:r>
+      <w:r>
+        <w:t>0"</w:t>
       </w:r>
     </w:p>
     <w:p>
@@ -3117,7 +3220,7 @@
       <w:r>
         <w:t xml:space="preserve">) are the types as defined in the </w:t>
       </w:r>
-      <w:hyperlink r:id="rId7" w:history="1">
+      <w:hyperlink r:id="rId8" w:history="1">
         <w:r>
           <w:rPr>
             <w:rStyle w:val="Hyperlink"/>
@@ -3252,7 +3355,7 @@
       <w:r>
         <w:t xml:space="preserve">Specifies that wherever the strings </w:t>
       </w:r>
-      <w:hyperlink r:id="rId8" w:history="1">
+      <w:hyperlink r:id="rId9" w:history="1">
         <w:r>
           <w:rPr>
             <w:rStyle w:val="CodeChar"/>
@@ -4618,7 +4721,7 @@
       <w:r>
         <w:t xml:space="preserve"> NPM).  See </w:t>
       </w:r>
-      <w:hyperlink r:id="rId9" w:history="1">
+      <w:hyperlink r:id="rId10" w:history="1">
         <w:r>
           <w:rPr>
             <w:rStyle w:val="Hyperlink"/>
@@ -5132,23 +5235,7 @@
     </w:p>
     <w:p>
       <w:r>
-        <w:t>Writing custom views requires some understanding of TypeScript and of the Angular framework</w:t>
-      </w:r>
-      <w:proofErr w:type="gramStart"/>
-      <w:r>
-        <w:t xml:space="preserve">.  </w:t>
-      </w:r>
-      <w:proofErr w:type="gramEnd"/>
-      <w:r>
-        <w:t>However, the following script will help you get started</w:t>
-      </w:r>
-      <w:proofErr w:type="gramStart"/>
-      <w:r>
-        <w:t xml:space="preserve">.  </w:t>
-      </w:r>
-      <w:proofErr w:type="gramEnd"/>
-      <w:r>
-        <w:t xml:space="preserve">Let us say that you require a simple customisation of the view for the Product object. </w:t>
+        <w:t xml:space="preserve">Writing custom views requires some understanding of TypeScript and of the Angular framework.  However, the following script will help you get started.  Let us say that you require a simple customisation of the view for the Product object. </w:t>
       </w:r>
     </w:p>
     <w:p>
@@ -5451,15 +5538,7 @@
       </w:r>
       <w:proofErr w:type="spellEnd"/>
       <w:r>
-        <w:t xml:space="preserve"> class</w:t>
-      </w:r>
-      <w:proofErr w:type="gramStart"/>
-      <w:r>
-        <w:t xml:space="preserve">.  </w:t>
-      </w:r>
-      <w:proofErr w:type="gramEnd"/>
-      <w:r>
-        <w:t xml:space="preserve">You will need to copy the constructor from </w:t>
+        <w:t xml:space="preserve"> class.  You will need to copy the constructor from </w:t>
       </w:r>
       <w:proofErr w:type="spellStart"/>
       <w:r>
@@ -5471,15 +5550,7 @@
       </w:r>
       <w:proofErr w:type="spellEnd"/>
       <w:r>
-        <w:t xml:space="preserve">, </w:t>
-      </w:r>
-      <w:proofErr w:type="gramStart"/>
-      <w:r>
-        <w:t>in order to</w:t>
-      </w:r>
-      <w:proofErr w:type="gramEnd"/>
-      <w:r>
-        <w:t xml:space="preserve"> ensure that all necessary services are injected, add </w:t>
+        <w:t xml:space="preserve">, in order to ensure that all necessary services are injected, add </w:t>
       </w:r>
       <w:r>
         <w:rPr>
@@ -7138,7 +7209,7 @@
 </file>
 
 <file path=word/numbering.xml><?xml version="1.0" encoding="utf-8"?>
-<w:numbering xmlns:wpc="http://schemas.microsoft.com/office/word/2010/wordprocessingCanvas" xmlns:cx="http://schemas.microsoft.com/office/drawing/2014/chartex" xmlns:cx1="http://schemas.microsoft.com/office/drawing/2015/9/8/chartex" xmlns:cx2="http://schemas.microsoft.com/office/drawing/2015/10/21/chartex" xmlns:cx3="http://schemas.microsoft.com/office/drawing/2016/5/9/chartex" xmlns:cx4="http://schemas.microsoft.com/office/drawing/2016/5/10/chartex" xmlns:cx5="http://schemas.microsoft.com/office/drawing/2016/5/11/chartex" xmlns:cx6="http://schemas.microsoft.com/office/drawing/2016/5/12/chartex" xmlns:cx7="http://schemas.microsoft.com/office/drawing/2016/5/13/chartex" xmlns:cx8="http://schemas.microsoft.com/office/drawing/2016/5/14/chartex" xmlns:mc="http://schemas.openxmlformats.org/markup-compatibility/2006" xmlns:aink="http://schemas.microsoft.com/office/drawing/2016/ink" xmlns:am3d="http://schemas.microsoft.com/office/drawing/2017/model3d" xmlns:o="urn:schemas-microsoft-com:office:office" xmlns:r="http://schemas.openxmlformats.org/officeDocument/2006/relationships" xmlns:m="http://schemas.openxmlformats.org/officeDocument/2006/math" xmlns:v="urn:schemas-microsoft-com:vml" xmlns:wp14="http://schemas.microsoft.com/office/word/2010/wordprocessingDrawing" xmlns:wp="http://schemas.openxmlformats.org/drawingml/2006/wordprocessingDrawing" xmlns:w10="urn:schemas-microsoft-com:office:word" xmlns:w="http://schemas.openxmlformats.org/wordprocessingml/2006/main" xmlns:w14="http://schemas.microsoft.com/office/word/2010/wordml" xmlns:w15="http://schemas.microsoft.com/office/word/2012/wordml" xmlns:w16cex="http://schemas.microsoft.com/office/word/2018/wordml/cex" xmlns:w16cid="http://schemas.microsoft.com/office/word/2016/wordml/cid" xmlns:w16="http://schemas.microsoft.com/office/word/2018/wordml" xmlns:w16sdtdh="http://schemas.microsoft.com/office/word/2020/wordml/sdtdatahash" xmlns:w16se="http://schemas.microsoft.com/office/word/2015/wordml/symex" xmlns:wpg="http://schemas.microsoft.com/office/word/2010/wordprocessingGroup" xmlns:wpi="http://schemas.microsoft.com/office/word/2010/wordprocessingInk" xmlns:wne="http://schemas.microsoft.com/office/word/2006/wordml" xmlns:wps="http://schemas.microsoft.com/office/word/2010/wordprocessingShape" mc:Ignorable="w14 w15 w16se w16cid w16 w16cex w16sdtdh wp14">
+<w:numbering xmlns:wpc="http://schemas.microsoft.com/office/word/2010/wordprocessingCanvas" xmlns:cx="http://schemas.microsoft.com/office/drawing/2014/chartex" xmlns:cx1="http://schemas.microsoft.com/office/drawing/2015/9/8/chartex" xmlns:cx2="http://schemas.microsoft.com/office/drawing/2015/10/21/chartex" xmlns:cx3="http://schemas.microsoft.com/office/drawing/2016/5/9/chartex" xmlns:cx4="http://schemas.microsoft.com/office/drawing/2016/5/10/chartex" xmlns:cx5="http://schemas.microsoft.com/office/drawing/2016/5/11/chartex" xmlns:cx6="http://schemas.microsoft.com/office/drawing/2016/5/12/chartex" xmlns:cx7="http://schemas.microsoft.com/office/drawing/2016/5/13/chartex" xmlns:cx8="http://schemas.microsoft.com/office/drawing/2016/5/14/chartex" xmlns:mc="http://schemas.openxmlformats.org/markup-compatibility/2006" xmlns:aink="http://schemas.microsoft.com/office/drawing/2016/ink" xmlns:am3d="http://schemas.microsoft.com/office/drawing/2017/model3d" xmlns:o="urn:schemas-microsoft-com:office:office" xmlns:oel="http://schemas.microsoft.com/office/2019/extlst" xmlns:r="http://schemas.openxmlformats.org/officeDocument/2006/relationships" xmlns:m="http://schemas.openxmlformats.org/officeDocument/2006/math" xmlns:v="urn:schemas-microsoft-com:vml" xmlns:wp14="http://schemas.microsoft.com/office/word/2010/wordprocessingDrawing" xmlns:wp="http://schemas.openxmlformats.org/drawingml/2006/wordprocessingDrawing" xmlns:w10="urn:schemas-microsoft-com:office:word" xmlns:w="http://schemas.openxmlformats.org/wordprocessingml/2006/main" xmlns:w14="http://schemas.microsoft.com/office/word/2010/wordml" xmlns:w15="http://schemas.microsoft.com/office/word/2012/wordml" xmlns:w16cex="http://schemas.microsoft.com/office/word/2018/wordml/cex" xmlns:w16cid="http://schemas.microsoft.com/office/word/2016/wordml/cid" xmlns:w16="http://schemas.microsoft.com/office/word/2018/wordml" xmlns:w16sdtdh="http://schemas.microsoft.com/office/word/2020/wordml/sdtdatahash" xmlns:w16se="http://schemas.microsoft.com/office/word/2015/wordml/symex" xmlns:wpg="http://schemas.microsoft.com/office/word/2010/wordprocessingGroup" xmlns:wpi="http://schemas.microsoft.com/office/word/2010/wordprocessingInk" xmlns:wne="http://schemas.microsoft.com/office/word/2006/wordml" xmlns:wps="http://schemas.microsoft.com/office/word/2010/wordprocessingShape" mc:Ignorable="w14 w15 w16se w16cid w16 w16cex w16sdtdh wp14">
   <w:abstractNum w:abstractNumId="0" w15:restartNumberingAfterBreak="0">
     <w:nsid w:val="32A21DE6"/>
     <w:multiLevelType w:val="hybridMultilevel"/>
@@ -7789,19 +7860,19 @@
       </w:rPr>
     </w:lvl>
   </w:abstractNum>
-  <w:num w:numId="1">
+  <w:num w:numId="1" w16cid:durableId="153689885">
     <w:abstractNumId w:val="5"/>
   </w:num>
-  <w:num w:numId="2">
+  <w:num w:numId="2" w16cid:durableId="1575428411">
     <w:abstractNumId w:val="2"/>
   </w:num>
-  <w:num w:numId="3">
+  <w:num w:numId="3" w16cid:durableId="116147334">
     <w:abstractNumId w:val="1"/>
   </w:num>
-  <w:num w:numId="4">
+  <w:num w:numId="4" w16cid:durableId="2038581705">
     <w:abstractNumId w:val="3"/>
   </w:num>
-  <w:num w:numId="5">
+  <w:num w:numId="5" w16cid:durableId="2040932054">
     <w:abstractNumId w:val="0"/>
     <w:lvlOverride w:ilvl="0">
       <w:startOverride w:val="1"/>
@@ -7831,10 +7902,10 @@
       <w:startOverride w:val="1"/>
     </w:lvlOverride>
   </w:num>
-  <w:num w:numId="6">
+  <w:num w:numId="6" w16cid:durableId="1111779148">
     <w:abstractNumId w:val="0"/>
   </w:num>
-  <w:num w:numId="7">
+  <w:num w:numId="7" w16cid:durableId="1957591783">
     <w:abstractNumId w:val="4"/>
   </w:num>
   <w:numIdMacAtCleanup w:val="5"/>
@@ -8385,7 +8456,6 @@
   <w:style w:type="character" w:default="1" w:styleId="DefaultParagraphFont">
     <w:name w:val="Default Paragraph Font"/>
     <w:uiPriority w:val="1"/>
-    <w:semiHidden/>
     <w:unhideWhenUsed/>
   </w:style>
   <w:style w:type="table" w:default="1" w:styleId="TableNormal">

</xml_diff>